<commit_message>
Doc & Update Detail
</commit_message>
<xml_diff>
--- a/DOCWM23.docx
+++ b/DOCWM23.docx
@@ -463,7 +463,6 @@
       <w:r>
         <w:t xml:space="preserve">           </w:t>
       </w:r>
-      <w:bookmarkStart w:id="0" w:name="_GoBack"/>
       <w:r>
         <w:rPr>
           <w:rFonts w:ascii="Times New Roman" w:hAnsi="Times New Roman" w:cs="Times New Roman"/>
@@ -523,7 +522,587 @@
           </wp:inline>
         </w:drawing>
       </w:r>
+    </w:p>
+    <w:p/>
+    <w:p>
+      <w:pPr>
+        <w:pStyle w:val="Paragraphedeliste"/>
+        <w:numPr>
+          <w:ilvl w:val="0"/>
+          <w:numId w:val="2"/>
+        </w:numPr>
+        <w:spacing w:after="0" w:line="480" w:lineRule="auto"/>
+        <w:jc w:val="both"/>
+        <w:rPr>
+          <w:rFonts w:ascii="Times New Roman" w:hAnsi="Times New Roman" w:cs="Times New Roman"/>
+          <w:b/>
+          <w:u w:val="single"/>
+        </w:rPr>
+      </w:pPr>
+      <w:r>
+        <w:rPr>
+          <w:rFonts w:ascii="Times New Roman" w:hAnsi="Times New Roman" w:cs="Times New Roman"/>
+          <w:b/>
+          <w:u w:val="single"/>
+        </w:rPr>
+        <w:t>Liste et détail</w:t>
+      </w:r>
+    </w:p>
+    <w:p>
+      <w:pPr>
+        <w:spacing w:after="0" w:line="480" w:lineRule="auto"/>
+        <w:jc w:val="center"/>
+        <w:rPr>
+          <w:rFonts w:ascii="Times New Roman" w:hAnsi="Times New Roman" w:cs="Times New Roman"/>
+        </w:rPr>
+      </w:pPr>
+      <w:r>
+        <w:rPr>
+          <w:rFonts w:ascii="Times New Roman" w:hAnsi="Times New Roman" w:cs="Times New Roman"/>
+          <w:noProof/>
+          <w:lang w:eastAsia="fr-FR"/>
+        </w:rPr>
+        <w:drawing>
+          <wp:inline distT="0" distB="0" distL="0" distR="0" wp14:anchorId="24922112" wp14:editId="150B6770">
+            <wp:extent cx="1441157" cy="2895699"/>
+            <wp:effectExtent l="0" t="0" r="45085" b="38100"/>
+            <wp:docPr id="3" name="Image 3"/>
+            <wp:cNvGraphicFramePr>
+              <a:graphicFrameLocks xmlns:a="http://schemas.openxmlformats.org/drawingml/2006/main" noChangeAspect="1"/>
+            </wp:cNvGraphicFramePr>
+            <a:graphic xmlns:a="http://schemas.openxmlformats.org/drawingml/2006/main">
+              <a:graphicData uri="http://schemas.openxmlformats.org/drawingml/2006/picture">
+                <pic:pic xmlns:pic="http://schemas.openxmlformats.org/drawingml/2006/picture">
+                  <pic:nvPicPr>
+                    <pic:cNvPr id="0" name="Picture 12" descr="C:\Users\Eric Ratovonirina\AppData\Local\Microsoft\Windows\INetCache\Content.Word\client-sign.jpg"/>
+                    <pic:cNvPicPr>
+                      <a:picLocks noChangeAspect="1" noChangeArrowheads="1"/>
+                    </pic:cNvPicPr>
+                  </pic:nvPicPr>
+                  <pic:blipFill>
+                    <a:blip r:embed="rId12">
+                      <a:extLst>
+                        <a:ext uri="{28A0092B-C50C-407E-A947-70E740481C1C}">
+                          <a14:useLocalDpi xmlns:a14="http://schemas.microsoft.com/office/drawing/2010/main" val="0"/>
+                        </a:ext>
+                      </a:extLst>
+                    </a:blip>
+                    <a:stretch>
+                      <a:fillRect/>
+                    </a:stretch>
+                  </pic:blipFill>
+                  <pic:spPr bwMode="auto">
+                    <a:xfrm>
+                      <a:off x="0" y="0"/>
+                      <a:ext cx="1441157" cy="2895699"/>
+                    </a:xfrm>
+                    <a:prstGeom prst="rect">
+                      <a:avLst/>
+                    </a:prstGeom>
+                    <a:noFill/>
+                    <a:ln>
+                      <a:noFill/>
+                    </a:ln>
+                    <a:effectLst>
+                      <a:outerShdw dist="35921" dir="2700000" algn="ctr" rotWithShape="0">
+                        <a:srgbClr val="808080"/>
+                      </a:outerShdw>
+                    </a:effectLst>
+                  </pic:spPr>
+                </pic:pic>
+              </a:graphicData>
+            </a:graphic>
+          </wp:inline>
+        </w:drawing>
+      </w:r>
+      <w:r>
+        <w:rPr>
+          <w:rFonts w:ascii="Times New Roman" w:hAnsi="Times New Roman" w:cs="Times New Roman"/>
+        </w:rPr>
+        <w:t xml:space="preserve">           </w:t>
+      </w:r>
+      <w:r>
+        <w:rPr>
+          <w:rFonts w:ascii="Times New Roman" w:hAnsi="Times New Roman" w:cs="Times New Roman"/>
+          <w:noProof/>
+          <w:lang w:eastAsia="fr-FR"/>
+        </w:rPr>
+        <w:drawing>
+          <wp:inline distT="0" distB="0" distL="0" distR="0" wp14:anchorId="24922112" wp14:editId="150B6770">
+            <wp:extent cx="1441157" cy="2955283"/>
+            <wp:effectExtent l="0" t="0" r="45085" b="36195"/>
+            <wp:docPr id="5" name="Image 5"/>
+            <wp:cNvGraphicFramePr>
+              <a:graphicFrameLocks xmlns:a="http://schemas.openxmlformats.org/drawingml/2006/main" noChangeAspect="1"/>
+            </wp:cNvGraphicFramePr>
+            <a:graphic xmlns:a="http://schemas.openxmlformats.org/drawingml/2006/main">
+              <a:graphicData uri="http://schemas.openxmlformats.org/drawingml/2006/picture">
+                <pic:pic xmlns:pic="http://schemas.openxmlformats.org/drawingml/2006/picture">
+                  <pic:nvPicPr>
+                    <pic:cNvPr id="0" name="Picture 12" descr="C:\Users\Eric Ratovonirina\AppData\Local\Microsoft\Windows\INetCache\Content.Word\client-sign.jpg"/>
+                    <pic:cNvPicPr>
+                      <a:picLocks noChangeAspect="1" noChangeArrowheads="1"/>
+                    </pic:cNvPicPr>
+                  </pic:nvPicPr>
+                  <pic:blipFill>
+                    <a:blip r:embed="rId13">
+                      <a:extLst>
+                        <a:ext uri="{28A0092B-C50C-407E-A947-70E740481C1C}">
+                          <a14:useLocalDpi xmlns:a14="http://schemas.microsoft.com/office/drawing/2010/main" val="0"/>
+                        </a:ext>
+                      </a:extLst>
+                    </a:blip>
+                    <a:stretch>
+                      <a:fillRect/>
+                    </a:stretch>
+                  </pic:blipFill>
+                  <pic:spPr bwMode="auto">
+                    <a:xfrm>
+                      <a:off x="0" y="0"/>
+                      <a:ext cx="1441157" cy="2955283"/>
+                    </a:xfrm>
+                    <a:prstGeom prst="rect">
+                      <a:avLst/>
+                    </a:prstGeom>
+                    <a:noFill/>
+                    <a:ln>
+                      <a:noFill/>
+                    </a:ln>
+                    <a:effectLst>
+                      <a:outerShdw dist="35921" dir="2700000" algn="ctr" rotWithShape="0">
+                        <a:srgbClr val="808080"/>
+                      </a:outerShdw>
+                    </a:effectLst>
+                  </pic:spPr>
+                </pic:pic>
+              </a:graphicData>
+            </a:graphic>
+          </wp:inline>
+        </w:drawing>
+      </w:r>
+    </w:p>
+    <w:p>
+      <w:pPr>
+        <w:spacing w:after="0" w:line="480" w:lineRule="auto"/>
+        <w:jc w:val="center"/>
+        <w:rPr>
+          <w:rFonts w:ascii="Times New Roman" w:hAnsi="Times New Roman" w:cs="Times New Roman"/>
+        </w:rPr>
+      </w:pPr>
+    </w:p>
+    <w:p>
+      <w:pPr>
+        <w:spacing w:after="0" w:line="480" w:lineRule="auto"/>
+        <w:jc w:val="center"/>
+        <w:rPr>
+          <w:rFonts w:ascii="Times New Roman" w:hAnsi="Times New Roman" w:cs="Times New Roman"/>
+        </w:rPr>
+      </w:pPr>
+    </w:p>
+    <w:p>
+      <w:pPr>
+        <w:spacing w:after="0" w:line="480" w:lineRule="auto"/>
+        <w:jc w:val="center"/>
+        <w:rPr>
+          <w:rFonts w:ascii="Times New Roman" w:hAnsi="Times New Roman" w:cs="Times New Roman"/>
+          <w:b/>
+          <w:u w:val="single"/>
+        </w:rPr>
+      </w:pPr>
+    </w:p>
+    <w:p>
+      <w:pPr>
+        <w:pStyle w:val="Paragraphedeliste"/>
+        <w:numPr>
+          <w:ilvl w:val="0"/>
+          <w:numId w:val="2"/>
+        </w:numPr>
+        <w:spacing w:after="0" w:line="480" w:lineRule="auto"/>
+        <w:jc w:val="both"/>
+        <w:rPr>
+          <w:rFonts w:ascii="Times New Roman" w:hAnsi="Times New Roman" w:cs="Times New Roman"/>
+          <w:b/>
+          <w:u w:val="single"/>
+        </w:rPr>
+      </w:pPr>
+      <w:r>
+        <w:rPr>
+          <w:rFonts w:ascii="Times New Roman" w:hAnsi="Times New Roman" w:cs="Times New Roman"/>
+          <w:b/>
+          <w:u w:val="single"/>
+        </w:rPr>
+        <w:lastRenderedPageBreak/>
+        <w:t>Ecran de préférence (settings)</w:t>
+      </w:r>
+    </w:p>
+    <w:p>
+      <w:pPr>
+        <w:pStyle w:val="Paragraphedeliste"/>
+        <w:spacing w:after="0" w:line="480" w:lineRule="auto"/>
+        <w:ind w:left="1440"/>
+        <w:jc w:val="both"/>
+        <w:rPr>
+          <w:rFonts w:ascii="Times New Roman" w:hAnsi="Times New Roman" w:cs="Times New Roman"/>
+          <w:b/>
+          <w:u w:val="single"/>
+        </w:rPr>
+      </w:pPr>
+      <w:r>
+        <w:rPr>
+          <w:rFonts w:ascii="Times New Roman" w:hAnsi="Times New Roman" w:cs="Times New Roman"/>
+          <w:noProof/>
+          <w:lang w:eastAsia="fr-FR"/>
+        </w:rPr>
+        <w:drawing>
+          <wp:inline distT="0" distB="0" distL="0" distR="0" wp14:anchorId="24922112" wp14:editId="150B6770">
+            <wp:extent cx="1441157" cy="2891321"/>
+            <wp:effectExtent l="0" t="0" r="45085" b="42545"/>
+            <wp:docPr id="6" name="Image 6"/>
+            <wp:cNvGraphicFramePr>
+              <a:graphicFrameLocks xmlns:a="http://schemas.openxmlformats.org/drawingml/2006/main" noChangeAspect="1"/>
+            </wp:cNvGraphicFramePr>
+            <a:graphic xmlns:a="http://schemas.openxmlformats.org/drawingml/2006/main">
+              <a:graphicData uri="http://schemas.openxmlformats.org/drawingml/2006/picture">
+                <pic:pic xmlns:pic="http://schemas.openxmlformats.org/drawingml/2006/picture">
+                  <pic:nvPicPr>
+                    <pic:cNvPr id="0" name="Picture 12" descr="C:\Users\Eric Ratovonirina\AppData\Local\Microsoft\Windows\INetCache\Content.Word\client-sign.jpg"/>
+                    <pic:cNvPicPr>
+                      <a:picLocks noChangeAspect="1" noChangeArrowheads="1"/>
+                    </pic:cNvPicPr>
+                  </pic:nvPicPr>
+                  <pic:blipFill>
+                    <a:blip r:embed="rId14">
+                      <a:extLst>
+                        <a:ext uri="{28A0092B-C50C-407E-A947-70E740481C1C}">
+                          <a14:useLocalDpi xmlns:a14="http://schemas.microsoft.com/office/drawing/2010/main" val="0"/>
+                        </a:ext>
+                      </a:extLst>
+                    </a:blip>
+                    <a:stretch>
+                      <a:fillRect/>
+                    </a:stretch>
+                  </pic:blipFill>
+                  <pic:spPr bwMode="auto">
+                    <a:xfrm>
+                      <a:off x="0" y="0"/>
+                      <a:ext cx="1441157" cy="2891321"/>
+                    </a:xfrm>
+                    <a:prstGeom prst="rect">
+                      <a:avLst/>
+                    </a:prstGeom>
+                    <a:noFill/>
+                    <a:ln>
+                      <a:noFill/>
+                    </a:ln>
+                    <a:effectLst>
+                      <a:outerShdw dist="35921" dir="2700000" algn="ctr" rotWithShape="0">
+                        <a:srgbClr val="808080"/>
+                      </a:outerShdw>
+                    </a:effectLst>
+                  </pic:spPr>
+                </pic:pic>
+              </a:graphicData>
+            </a:graphic>
+          </wp:inline>
+        </w:drawing>
+      </w:r>
+    </w:p>
+    <w:p>
+      <w:pPr>
+        <w:pStyle w:val="Paragraphedeliste"/>
+        <w:numPr>
+          <w:ilvl w:val="0"/>
+          <w:numId w:val="2"/>
+        </w:numPr>
+        <w:spacing w:after="0" w:line="480" w:lineRule="auto"/>
+        <w:jc w:val="both"/>
+        <w:rPr>
+          <w:rFonts w:ascii="Times New Roman" w:hAnsi="Times New Roman" w:cs="Times New Roman"/>
+          <w:b/>
+          <w:u w:val="single"/>
+        </w:rPr>
+      </w:pPr>
+      <w:r>
+        <w:rPr>
+          <w:rFonts w:ascii="Times New Roman" w:hAnsi="Times New Roman" w:cs="Times New Roman"/>
+          <w:b/>
+          <w:u w:val="single"/>
+        </w:rPr>
+        <w:t>Notifications</w:t>
+      </w:r>
+    </w:p>
+    <w:p>
+      <w:pPr>
+        <w:pStyle w:val="Paragraphedeliste"/>
+        <w:spacing w:after="0" w:line="480" w:lineRule="auto"/>
+        <w:ind w:left="1440"/>
+        <w:jc w:val="both"/>
+        <w:rPr>
+          <w:rFonts w:ascii="Times New Roman" w:hAnsi="Times New Roman" w:cs="Times New Roman"/>
+          <w:b/>
+          <w:u w:val="single"/>
+        </w:rPr>
+      </w:pPr>
+      <w:r>
+        <w:rPr>
+          <w:rFonts w:ascii="Times New Roman" w:hAnsi="Times New Roman" w:cs="Times New Roman"/>
+          <w:noProof/>
+          <w:lang w:eastAsia="fr-FR"/>
+        </w:rPr>
+        <w:drawing>
+          <wp:inline distT="0" distB="0" distL="0" distR="0" wp14:anchorId="24922112" wp14:editId="150B6770">
+            <wp:extent cx="1441157" cy="2900216"/>
+            <wp:effectExtent l="0" t="0" r="45085" b="33655"/>
+            <wp:docPr id="7" name="Image 7"/>
+            <wp:cNvGraphicFramePr>
+              <a:graphicFrameLocks xmlns:a="http://schemas.openxmlformats.org/drawingml/2006/main" noChangeAspect="1"/>
+            </wp:cNvGraphicFramePr>
+            <a:graphic xmlns:a="http://schemas.openxmlformats.org/drawingml/2006/main">
+              <a:graphicData uri="http://schemas.openxmlformats.org/drawingml/2006/picture">
+                <pic:pic xmlns:pic="http://schemas.openxmlformats.org/drawingml/2006/picture">
+                  <pic:nvPicPr>
+                    <pic:cNvPr id="0" name="Picture 12" descr="C:\Users\Eric Ratovonirina\AppData\Local\Microsoft\Windows\INetCache\Content.Word\client-sign.jpg"/>
+                    <pic:cNvPicPr>
+                      <a:picLocks noChangeAspect="1" noChangeArrowheads="1"/>
+                    </pic:cNvPicPr>
+                  </pic:nvPicPr>
+                  <pic:blipFill>
+                    <a:blip r:embed="rId15">
+                      <a:extLst>
+                        <a:ext uri="{28A0092B-C50C-407E-A947-70E740481C1C}">
+                          <a14:useLocalDpi xmlns:a14="http://schemas.microsoft.com/office/drawing/2010/main" val="0"/>
+                        </a:ext>
+                      </a:extLst>
+                    </a:blip>
+                    <a:stretch>
+                      <a:fillRect/>
+                    </a:stretch>
+                  </pic:blipFill>
+                  <pic:spPr bwMode="auto">
+                    <a:xfrm>
+                      <a:off x="0" y="0"/>
+                      <a:ext cx="1441157" cy="2900216"/>
+                    </a:xfrm>
+                    <a:prstGeom prst="rect">
+                      <a:avLst/>
+                    </a:prstGeom>
+                    <a:noFill/>
+                    <a:ln>
+                      <a:noFill/>
+                    </a:ln>
+                    <a:effectLst>
+                      <a:outerShdw dist="35921" dir="2700000" algn="ctr" rotWithShape="0">
+                        <a:srgbClr val="808080"/>
+                      </a:outerShdw>
+                    </a:effectLst>
+                  </pic:spPr>
+                </pic:pic>
+              </a:graphicData>
+            </a:graphic>
+          </wp:inline>
+        </w:drawing>
+      </w:r>
+    </w:p>
+    <w:p>
+      <w:pPr>
+        <w:pStyle w:val="Paragraphedeliste"/>
+        <w:spacing w:after="0" w:line="480" w:lineRule="auto"/>
+        <w:ind w:left="1440"/>
+        <w:jc w:val="both"/>
+        <w:rPr>
+          <w:rFonts w:ascii="Times New Roman" w:hAnsi="Times New Roman" w:cs="Times New Roman"/>
+          <w:b/>
+          <w:u w:val="single"/>
+        </w:rPr>
+      </w:pPr>
+    </w:p>
+    <w:p>
+      <w:pPr>
+        <w:pStyle w:val="Paragraphedeliste"/>
+        <w:spacing w:after="0" w:line="480" w:lineRule="auto"/>
+        <w:ind w:left="1440"/>
+        <w:jc w:val="both"/>
+        <w:rPr>
+          <w:rFonts w:ascii="Times New Roman" w:hAnsi="Times New Roman" w:cs="Times New Roman"/>
+          <w:b/>
+          <w:u w:val="single"/>
+        </w:rPr>
+      </w:pPr>
+    </w:p>
+    <w:p>
+      <w:pPr>
+        <w:pStyle w:val="Paragraphedeliste"/>
+        <w:spacing w:after="0" w:line="480" w:lineRule="auto"/>
+        <w:ind w:left="1440"/>
+        <w:jc w:val="both"/>
+        <w:rPr>
+          <w:rFonts w:ascii="Times New Roman" w:hAnsi="Times New Roman" w:cs="Times New Roman"/>
+          <w:b/>
+          <w:u w:val="single"/>
+        </w:rPr>
+      </w:pPr>
+    </w:p>
+    <w:p>
+      <w:pPr>
+        <w:pStyle w:val="Paragraphedeliste"/>
+        <w:spacing w:after="0" w:line="480" w:lineRule="auto"/>
+        <w:ind w:left="1440"/>
+        <w:jc w:val="both"/>
+        <w:rPr>
+          <w:rFonts w:ascii="Times New Roman" w:hAnsi="Times New Roman" w:cs="Times New Roman"/>
+          <w:b/>
+          <w:u w:val="single"/>
+        </w:rPr>
+      </w:pPr>
+    </w:p>
+    <w:p>
+      <w:pPr>
+        <w:pStyle w:val="Paragraphedeliste"/>
+        <w:spacing w:after="0" w:line="480" w:lineRule="auto"/>
+        <w:ind w:left="1440"/>
+        <w:jc w:val="both"/>
+        <w:rPr>
+          <w:rFonts w:ascii="Times New Roman" w:hAnsi="Times New Roman" w:cs="Times New Roman"/>
+          <w:b/>
+          <w:u w:val="single"/>
+        </w:rPr>
+      </w:pPr>
+    </w:p>
+    <w:p>
+      <w:pPr>
+        <w:pStyle w:val="Paragraphedeliste"/>
+        <w:spacing w:after="0" w:line="480" w:lineRule="auto"/>
+        <w:ind w:left="1440"/>
+        <w:jc w:val="both"/>
+        <w:rPr>
+          <w:rFonts w:ascii="Times New Roman" w:hAnsi="Times New Roman" w:cs="Times New Roman"/>
+          <w:b/>
+          <w:u w:val="single"/>
+        </w:rPr>
+      </w:pPr>
+    </w:p>
+    <w:p>
+      <w:pPr>
+        <w:pStyle w:val="Paragraphedeliste"/>
+        <w:numPr>
+          <w:ilvl w:val="0"/>
+          <w:numId w:val="2"/>
+        </w:numPr>
+        <w:spacing w:after="0" w:line="480" w:lineRule="auto"/>
+        <w:jc w:val="both"/>
+        <w:rPr>
+          <w:rFonts w:ascii="Times New Roman" w:hAnsi="Times New Roman" w:cs="Times New Roman"/>
+          <w:b/>
+          <w:u w:val="single"/>
+        </w:rPr>
+      </w:pPr>
+      <w:r>
+        <w:rPr>
+          <w:rFonts w:ascii="Times New Roman" w:hAnsi="Times New Roman" w:cs="Times New Roman"/>
+          <w:b/>
+          <w:u w:val="single"/>
+        </w:rPr>
+        <w:lastRenderedPageBreak/>
+        <w:t>Recherche simple</w:t>
+      </w:r>
+      <w:bookmarkStart w:id="0" w:name="_GoBack"/>
       <w:bookmarkEnd w:id="0"/>
+    </w:p>
+    <w:p>
+      <w:pPr>
+        <w:pStyle w:val="Paragraphedeliste"/>
+        <w:spacing w:after="0" w:line="480" w:lineRule="auto"/>
+        <w:ind w:left="1440"/>
+        <w:jc w:val="both"/>
+        <w:rPr>
+          <w:rFonts w:ascii="Times New Roman" w:hAnsi="Times New Roman" w:cs="Times New Roman"/>
+          <w:b/>
+          <w:u w:val="single"/>
+        </w:rPr>
+      </w:pPr>
+      <w:r>
+        <w:rPr>
+          <w:rFonts w:ascii="Times New Roman" w:hAnsi="Times New Roman" w:cs="Times New Roman"/>
+          <w:noProof/>
+          <w:lang w:eastAsia="fr-FR"/>
+        </w:rPr>
+        <w:drawing>
+          <wp:inline distT="0" distB="0" distL="0" distR="0" wp14:anchorId="24922112" wp14:editId="150B6770">
+            <wp:extent cx="1441157" cy="2904832"/>
+            <wp:effectExtent l="0" t="0" r="45085" b="29210"/>
+            <wp:docPr id="8" name="Image 8"/>
+            <wp:cNvGraphicFramePr>
+              <a:graphicFrameLocks xmlns:a="http://schemas.openxmlformats.org/drawingml/2006/main" noChangeAspect="1"/>
+            </wp:cNvGraphicFramePr>
+            <a:graphic xmlns:a="http://schemas.openxmlformats.org/drawingml/2006/main">
+              <a:graphicData uri="http://schemas.openxmlformats.org/drawingml/2006/picture">
+                <pic:pic xmlns:pic="http://schemas.openxmlformats.org/drawingml/2006/picture">
+                  <pic:nvPicPr>
+                    <pic:cNvPr id="0" name="Picture 12" descr="C:\Users\Eric Ratovonirina\AppData\Local\Microsoft\Windows\INetCache\Content.Word\client-sign.jpg"/>
+                    <pic:cNvPicPr>
+                      <a:picLocks noChangeAspect="1" noChangeArrowheads="1"/>
+                    </pic:cNvPicPr>
+                  </pic:nvPicPr>
+                  <pic:blipFill>
+                    <a:blip r:embed="rId16">
+                      <a:extLst>
+                        <a:ext uri="{28A0092B-C50C-407E-A947-70E740481C1C}">
+                          <a14:useLocalDpi xmlns:a14="http://schemas.microsoft.com/office/drawing/2010/main" val="0"/>
+                        </a:ext>
+                      </a:extLst>
+                    </a:blip>
+                    <a:stretch>
+                      <a:fillRect/>
+                    </a:stretch>
+                  </pic:blipFill>
+                  <pic:spPr bwMode="auto">
+                    <a:xfrm>
+                      <a:off x="0" y="0"/>
+                      <a:ext cx="1441157" cy="2904832"/>
+                    </a:xfrm>
+                    <a:prstGeom prst="rect">
+                      <a:avLst/>
+                    </a:prstGeom>
+                    <a:noFill/>
+                    <a:ln>
+                      <a:noFill/>
+                    </a:ln>
+                    <a:effectLst>
+                      <a:outerShdw dist="35921" dir="2700000" algn="ctr" rotWithShape="0">
+                        <a:srgbClr val="808080"/>
+                      </a:outerShdw>
+                    </a:effectLst>
+                  </pic:spPr>
+                </pic:pic>
+              </a:graphicData>
+            </a:graphic>
+          </wp:inline>
+        </w:drawing>
+      </w:r>
+    </w:p>
+    <w:p>
+      <w:pPr>
+        <w:pStyle w:val="Paragraphedeliste"/>
+        <w:numPr>
+          <w:ilvl w:val="0"/>
+          <w:numId w:val="2"/>
+        </w:numPr>
+        <w:spacing w:after="0" w:line="480" w:lineRule="auto"/>
+        <w:jc w:val="both"/>
+        <w:rPr>
+          <w:rFonts w:ascii="Times New Roman" w:hAnsi="Times New Roman" w:cs="Times New Roman"/>
+          <w:b/>
+          <w:u w:val="single"/>
+        </w:rPr>
+      </w:pPr>
+      <w:r>
+        <w:rPr>
+          <w:rFonts w:ascii="Times New Roman" w:hAnsi="Times New Roman" w:cs="Times New Roman"/>
+          <w:b/>
+          <w:u w:val="single"/>
+        </w:rPr>
+        <w:t>Contenu : Image, Vidéo</w:t>
+      </w:r>
     </w:p>
     <w:p/>
     <w:p/>
@@ -535,7 +1114,6 @@
     <w:p/>
     <w:p/>
     <w:p/>
-    <w:p/>
     <w:p>
       <w:pPr>
         <w:tabs>
@@ -547,8 +1125,8 @@
       </w:r>
     </w:p>
     <w:sectPr>
-      <w:headerReference w:type="default" r:id="rId12"/>
-      <w:footerReference w:type="default" r:id="rId13"/>
+      <w:headerReference w:type="default" r:id="rId17"/>
+      <w:footerReference w:type="default" r:id="rId18"/>
       <w:pgSz w:w="11906" w:h="16838"/>
       <w:pgMar w:top="1417" w:right="1417" w:bottom="1417" w:left="1417" w:header="708" w:footer="708" w:gutter="0"/>
       <w:cols w:space="708"/>
@@ -860,6 +1438,95 @@
     </w:lvl>
   </w:abstractNum>
   <w:abstractNum w:abstractNumId="2">
+    <w:nsid w:val="15702F8B"/>
+    <w:multiLevelType w:val="hybridMultilevel"/>
+    <w:tmpl w:val="30769694"/>
+    <w:lvl w:ilvl="0" w:tplc="4542456A">
+      <w:start w:val="1"/>
+      <w:numFmt w:val="decimal"/>
+      <w:lvlText w:val="%1."/>
+      <w:lvlJc w:val="left"/>
+      <w:pPr>
+        <w:ind w:left="1440" w:hanging="360"/>
+      </w:pPr>
+      <w:rPr>
+        <w:sz w:val="22"/>
+      </w:rPr>
+    </w:lvl>
+    <w:lvl w:ilvl="1" w:tplc="040C0019" w:tentative="1">
+      <w:start w:val="1"/>
+      <w:numFmt w:val="lowerLetter"/>
+      <w:lvlText w:val="%2."/>
+      <w:lvlJc w:val="left"/>
+      <w:pPr>
+        <w:ind w:left="2160" w:hanging="360"/>
+      </w:pPr>
+    </w:lvl>
+    <w:lvl w:ilvl="2" w:tplc="040C001B" w:tentative="1">
+      <w:start w:val="1"/>
+      <w:numFmt w:val="lowerRoman"/>
+      <w:lvlText w:val="%3."/>
+      <w:lvlJc w:val="right"/>
+      <w:pPr>
+        <w:ind w:left="2880" w:hanging="180"/>
+      </w:pPr>
+    </w:lvl>
+    <w:lvl w:ilvl="3" w:tplc="040C000F" w:tentative="1">
+      <w:start w:val="1"/>
+      <w:numFmt w:val="decimal"/>
+      <w:lvlText w:val="%4."/>
+      <w:lvlJc w:val="left"/>
+      <w:pPr>
+        <w:ind w:left="3600" w:hanging="360"/>
+      </w:pPr>
+    </w:lvl>
+    <w:lvl w:ilvl="4" w:tplc="040C0019" w:tentative="1">
+      <w:start w:val="1"/>
+      <w:numFmt w:val="lowerLetter"/>
+      <w:lvlText w:val="%5."/>
+      <w:lvlJc w:val="left"/>
+      <w:pPr>
+        <w:ind w:left="4320" w:hanging="360"/>
+      </w:pPr>
+    </w:lvl>
+    <w:lvl w:ilvl="5" w:tplc="040C001B" w:tentative="1">
+      <w:start w:val="1"/>
+      <w:numFmt w:val="lowerRoman"/>
+      <w:lvlText w:val="%6."/>
+      <w:lvlJc w:val="right"/>
+      <w:pPr>
+        <w:ind w:left="5040" w:hanging="180"/>
+      </w:pPr>
+    </w:lvl>
+    <w:lvl w:ilvl="6" w:tplc="040C000F" w:tentative="1">
+      <w:start w:val="1"/>
+      <w:numFmt w:val="decimal"/>
+      <w:lvlText w:val="%7."/>
+      <w:lvlJc w:val="left"/>
+      <w:pPr>
+        <w:ind w:left="5760" w:hanging="360"/>
+      </w:pPr>
+    </w:lvl>
+    <w:lvl w:ilvl="7" w:tplc="040C0019" w:tentative="1">
+      <w:start w:val="1"/>
+      <w:numFmt w:val="lowerLetter"/>
+      <w:lvlText w:val="%8."/>
+      <w:lvlJc w:val="left"/>
+      <w:pPr>
+        <w:ind w:left="6480" w:hanging="360"/>
+      </w:pPr>
+    </w:lvl>
+    <w:lvl w:ilvl="8" w:tplc="040C001B" w:tentative="1">
+      <w:start w:val="1"/>
+      <w:numFmt w:val="lowerRoman"/>
+      <w:lvlText w:val="%9."/>
+      <w:lvlJc w:val="right"/>
+      <w:pPr>
+        <w:ind w:left="7200" w:hanging="180"/>
+      </w:pPr>
+    </w:lvl>
+  </w:abstractNum>
+  <w:abstractNum w:abstractNumId="3">
     <w:nsid w:val="550A304B"/>
     <w:multiLevelType w:val="hybridMultilevel"/>
     <w:tmpl w:val="30769694"/>
@@ -952,10 +1619,13 @@
     <w:abstractNumId w:val="0"/>
   </w:num>
   <w:num w:numId="2">
-    <w:abstractNumId w:val="2"/>
+    <w:abstractNumId w:val="3"/>
   </w:num>
   <w:num w:numId="3">
     <w:abstractNumId w:val="1"/>
+  </w:num>
+  <w:num w:numId="4">
+    <w:abstractNumId w:val="2"/>
   </w:num>
 </w:numbering>
 </file>

</xml_diff>